<commit_message>
Pseudocode of Binary Search
Pseudocode of Binary Search
</commit_message>
<xml_diff>
--- a/Lesson/Binary Search.docx
+++ b/Lesson/Binary Search.docx
@@ -22,7 +22,68 @@
           <w:szCs w:val="28"/>
           <w:shd w:val="clear" w:color="auto" w:fill="FFFFFF"/>
         </w:rPr>
-        <w:t>Given a sorted array arr[] of n elements, write a function to search a given element x in arr[].</w:t>
+        <w:t xml:space="preserve">Given a sorted array </w:t>
+      </w:r>
+      <w:proofErr w:type="spellStart"/>
+      <w:proofErr w:type="gramStart"/>
+      <w:r>
+        <w:rPr>
+          <w:rFonts w:cstheme="minorHAnsi"/>
+          <w:color w:val="273239"/>
+          <w:spacing w:val="2"/>
+          <w:sz w:val="28"/>
+          <w:szCs w:val="28"/>
+          <w:shd w:val="clear" w:color="auto" w:fill="FFFFFF"/>
+        </w:rPr>
+        <w:t>arr</w:t>
+      </w:r>
+      <w:proofErr w:type="spellEnd"/>
+      <w:r>
+        <w:rPr>
+          <w:rFonts w:cstheme="minorHAnsi"/>
+          <w:color w:val="273239"/>
+          <w:spacing w:val="2"/>
+          <w:sz w:val="28"/>
+          <w:szCs w:val="28"/>
+          <w:shd w:val="clear" w:color="auto" w:fill="FFFFFF"/>
+        </w:rPr>
+        <w:t>[</w:t>
+      </w:r>
+      <w:proofErr w:type="gramEnd"/>
+      <w:r>
+        <w:rPr>
+          <w:rFonts w:cstheme="minorHAnsi"/>
+          <w:color w:val="273239"/>
+          <w:spacing w:val="2"/>
+          <w:sz w:val="28"/>
+          <w:szCs w:val="28"/>
+          <w:shd w:val="clear" w:color="auto" w:fill="FFFFFF"/>
+        </w:rPr>
+        <w:t xml:space="preserve">] of n elements, write a function to search a given element x in </w:t>
+      </w:r>
+      <w:proofErr w:type="spellStart"/>
+      <w:r>
+        <w:rPr>
+          <w:rFonts w:cstheme="minorHAnsi"/>
+          <w:color w:val="273239"/>
+          <w:spacing w:val="2"/>
+          <w:sz w:val="28"/>
+          <w:szCs w:val="28"/>
+          <w:shd w:val="clear" w:color="auto" w:fill="FFFFFF"/>
+        </w:rPr>
+        <w:t>arr</w:t>
+      </w:r>
+      <w:proofErr w:type="spellEnd"/>
+      <w:r>
+        <w:rPr>
+          <w:rFonts w:cstheme="minorHAnsi"/>
+          <w:color w:val="273239"/>
+          <w:spacing w:val="2"/>
+          <w:sz w:val="28"/>
+          <w:szCs w:val="28"/>
+          <w:shd w:val="clear" w:color="auto" w:fill="FFFFFF"/>
+        </w:rPr>
+        <w:t>[].</w:t>
       </w:r>
       <w:r>
         <w:rPr>
@@ -83,7 +144,31 @@
           <w:szCs w:val="28"/>
           <w:shd w:val="clear" w:color="auto" w:fill="FFFFFF"/>
         </w:rPr>
-        <w:t> The time complexity of the above algorithm is O(n). Another approach to perform the same task is using Binary Search. </w:t>
+        <w:t xml:space="preserve"> The time complexity of the above algorithm is </w:t>
+      </w:r>
+      <w:proofErr w:type="gramStart"/>
+      <w:r>
+        <w:rPr>
+          <w:rFonts w:cstheme="minorHAnsi"/>
+          <w:color w:val="273239"/>
+          <w:spacing w:val="2"/>
+          <w:sz w:val="28"/>
+          <w:szCs w:val="28"/>
+          <w:shd w:val="clear" w:color="auto" w:fill="FFFFFF"/>
+        </w:rPr>
+        <w:t>O(</w:t>
+      </w:r>
+      <w:proofErr w:type="gramEnd"/>
+      <w:r>
+        <w:rPr>
+          <w:rFonts w:cstheme="minorHAnsi"/>
+          <w:color w:val="273239"/>
+          <w:spacing w:val="2"/>
+          <w:sz w:val="28"/>
+          <w:szCs w:val="28"/>
+          <w:shd w:val="clear" w:color="auto" w:fill="FFFFFF"/>
+        </w:rPr>
+        <w:t>n). Another approach to perform the same task is using Binary Search. </w:t>
       </w:r>
       <w:r>
         <w:rPr>
@@ -157,6 +242,7 @@
       <w:r>
         <w:rPr>
           <w:rFonts w:cstheme="minorHAnsi"/>
+          <w:noProof/>
           <w:color w:val="273239"/>
           <w:spacing w:val="2"/>
           <w:sz w:val="28"/>
@@ -220,7 +306,31 @@
           <w:szCs w:val="28"/>
           <w:shd w:val="clear" w:color="auto" w:fill="FFFFFF"/>
         </w:rPr>
-        <w:t>The idea of binary search is to use the information that the array is sorted and reduce the time complexity to O(Log n). </w:t>
+        <w:t xml:space="preserve">The idea of binary search is to use the information that the array is sorted and reduce the time complexity to </w:t>
+      </w:r>
+      <w:proofErr w:type="gramStart"/>
+      <w:r>
+        <w:rPr>
+          <w:rFonts w:cstheme="minorHAnsi"/>
+          <w:color w:val="273239"/>
+          <w:spacing w:val="2"/>
+          <w:sz w:val="28"/>
+          <w:szCs w:val="28"/>
+          <w:shd w:val="clear" w:color="auto" w:fill="FFFFFF"/>
+        </w:rPr>
+        <w:t>O(</w:t>
+      </w:r>
+      <w:proofErr w:type="gramEnd"/>
+      <w:r>
+        <w:rPr>
+          <w:rFonts w:cstheme="minorHAnsi"/>
+          <w:color w:val="273239"/>
+          <w:spacing w:val="2"/>
+          <w:sz w:val="28"/>
+          <w:szCs w:val="28"/>
+          <w:shd w:val="clear" w:color="auto" w:fill="FFFFFF"/>
+        </w:rPr>
+        <w:t>Log n). </w:t>
       </w:r>
     </w:p>
     <w:p>
@@ -307,7 +417,51 @@
           <w:sz w:val="28"/>
           <w:szCs w:val="28"/>
         </w:rPr>
-        <w:t>Else If x is greater than the mid element, then x can only lie in the right half subarray after the mid element. So we recur for the right half.</w:t>
+        <w:t xml:space="preserve">Else </w:t>
+      </w:r>
+      <w:proofErr w:type="gramStart"/>
+      <w:r>
+        <w:rPr>
+          <w:rFonts w:eastAsia="Times New Roman" w:cstheme="minorHAnsi"/>
+          <w:color w:val="273239"/>
+          <w:spacing w:val="2"/>
+          <w:sz w:val="28"/>
+          <w:szCs w:val="28"/>
+        </w:rPr>
+        <w:t>If</w:t>
+      </w:r>
+      <w:proofErr w:type="gramEnd"/>
+      <w:r>
+        <w:rPr>
+          <w:rFonts w:eastAsia="Times New Roman" w:cstheme="minorHAnsi"/>
+          <w:color w:val="273239"/>
+          <w:spacing w:val="2"/>
+          <w:sz w:val="28"/>
+          <w:szCs w:val="28"/>
+        </w:rPr>
+        <w:t xml:space="preserve"> x is greater than the mid element, then x can only lie in the right half </w:t>
+      </w:r>
+      <w:proofErr w:type="spellStart"/>
+      <w:r>
+        <w:rPr>
+          <w:rFonts w:eastAsia="Times New Roman" w:cstheme="minorHAnsi"/>
+          <w:color w:val="273239"/>
+          <w:spacing w:val="2"/>
+          <w:sz w:val="28"/>
+          <w:szCs w:val="28"/>
+        </w:rPr>
+        <w:t>subarray</w:t>
+      </w:r>
+      <w:proofErr w:type="spellEnd"/>
+      <w:r>
+        <w:rPr>
+          <w:rFonts w:eastAsia="Times New Roman" w:cstheme="minorHAnsi"/>
+          <w:color w:val="273239"/>
+          <w:spacing w:val="2"/>
+          <w:sz w:val="28"/>
+          <w:szCs w:val="28"/>
+        </w:rPr>
+        <w:t xml:space="preserve"> after the mid element. So we recur for the right half.</w:t>
       </w:r>
     </w:p>
     <w:p>
@@ -430,7 +584,29 @@
           <w:spacing w:val="2"/>
           <w:sz w:val="20"/>
         </w:rPr>
-        <w:t>#include &lt;stdio.h&gt;</w:t>
+        <w:t>#include &lt;</w:t>
+      </w:r>
+      <w:proofErr w:type="spellStart"/>
+      <w:r>
+        <w:rPr>
+          <w:rFonts w:eastAsia="Times New Roman" w:cstheme="minorHAnsi"/>
+          <w:b/>
+          <w:color w:val="00B050"/>
+          <w:spacing w:val="2"/>
+          <w:sz w:val="20"/>
+        </w:rPr>
+        <w:t>stdio.h</w:t>
+      </w:r>
+      <w:proofErr w:type="spellEnd"/>
+      <w:r>
+        <w:rPr>
+          <w:rFonts w:eastAsia="Times New Roman" w:cstheme="minorHAnsi"/>
+          <w:b/>
+          <w:color w:val="00B050"/>
+          <w:spacing w:val="2"/>
+          <w:sz w:val="20"/>
+        </w:rPr>
+        <w:t>&gt;</w:t>
       </w:r>
     </w:p>
     <w:p>
@@ -510,7 +686,63 @@
           <w:spacing w:val="2"/>
           <w:sz w:val="20"/>
         </w:rPr>
-        <w:t>// location of x in given array arr[l..r] is present,</w:t>
+        <w:t xml:space="preserve">// location of x in given array </w:t>
+      </w:r>
+      <w:proofErr w:type="spellStart"/>
+      <w:proofErr w:type="gramStart"/>
+      <w:r>
+        <w:rPr>
+          <w:rFonts w:eastAsia="Times New Roman" w:cstheme="minorHAnsi"/>
+          <w:b/>
+          <w:color w:val="00B050"/>
+          <w:spacing w:val="2"/>
+          <w:sz w:val="20"/>
+        </w:rPr>
+        <w:t>arr</w:t>
+      </w:r>
+      <w:proofErr w:type="spellEnd"/>
+      <w:r>
+        <w:rPr>
+          <w:rFonts w:eastAsia="Times New Roman" w:cstheme="minorHAnsi"/>
+          <w:b/>
+          <w:color w:val="00B050"/>
+          <w:spacing w:val="2"/>
+          <w:sz w:val="20"/>
+        </w:rPr>
+        <w:t>[</w:t>
+      </w:r>
+      <w:proofErr w:type="gramEnd"/>
+      <w:r>
+        <w:rPr>
+          <w:rFonts w:eastAsia="Times New Roman" w:cstheme="minorHAnsi"/>
+          <w:b/>
+          <w:color w:val="00B050"/>
+          <w:spacing w:val="2"/>
+          <w:sz w:val="20"/>
+        </w:rPr>
+        <w:t>l..</w:t>
+      </w:r>
+      <w:proofErr w:type="gramStart"/>
+      <w:r>
+        <w:rPr>
+          <w:rFonts w:eastAsia="Times New Roman" w:cstheme="minorHAnsi"/>
+          <w:b/>
+          <w:color w:val="00B050"/>
+          <w:spacing w:val="2"/>
+          <w:sz w:val="20"/>
+        </w:rPr>
+        <w:t>r</w:t>
+      </w:r>
+      <w:proofErr w:type="gramEnd"/>
+      <w:r>
+        <w:rPr>
+          <w:rFonts w:eastAsia="Times New Roman" w:cstheme="minorHAnsi"/>
+          <w:b/>
+          <w:color w:val="00B050"/>
+          <w:spacing w:val="2"/>
+          <w:sz w:val="20"/>
+        </w:rPr>
+        <w:t>] is present,</w:t>
       </w:r>
     </w:p>
     <w:p>
@@ -548,6 +780,8 @@
           <w:szCs w:val="24"/>
         </w:rPr>
       </w:pPr>
+      <w:proofErr w:type="spellStart"/>
+      <w:proofErr w:type="gramStart"/>
       <w:r>
         <w:rPr>
           <w:rFonts w:eastAsia="Times New Roman" w:cstheme="minorHAnsi"/>
@@ -558,6 +792,8 @@
         </w:rPr>
         <w:t>int</w:t>
       </w:r>
+      <w:proofErr w:type="spellEnd"/>
+      <w:proofErr w:type="gramEnd"/>
       <w:r>
         <w:rPr>
           <w:rFonts w:eastAsia="Times New Roman" w:cstheme="minorHAnsi"/>
@@ -569,16 +805,40 @@
         </w:rPr>
         <w:t xml:space="preserve"> </w:t>
       </w:r>
-      <w:r>
-        <w:rPr>
-          <w:rFonts w:eastAsia="Times New Roman" w:cstheme="minorHAnsi"/>
-          <w:b/>
-          <w:color w:val="00B050"/>
-          <w:spacing w:val="2"/>
-          <w:sz w:val="20"/>
-        </w:rPr>
-        <w:t>binarySearch(int</w:t>
-      </w:r>
+      <w:proofErr w:type="spellStart"/>
+      <w:r>
+        <w:rPr>
+          <w:rFonts w:eastAsia="Times New Roman" w:cstheme="minorHAnsi"/>
+          <w:b/>
+          <w:color w:val="00B050"/>
+          <w:spacing w:val="2"/>
+          <w:sz w:val="20"/>
+        </w:rPr>
+        <w:t>binarySearch</w:t>
+      </w:r>
+      <w:proofErr w:type="spellEnd"/>
+      <w:r>
+        <w:rPr>
+          <w:rFonts w:eastAsia="Times New Roman" w:cstheme="minorHAnsi"/>
+          <w:b/>
+          <w:color w:val="00B050"/>
+          <w:spacing w:val="2"/>
+          <w:sz w:val="20"/>
+        </w:rPr>
+        <w:t>(</w:t>
+      </w:r>
+      <w:proofErr w:type="spellStart"/>
+      <w:r>
+        <w:rPr>
+          <w:rFonts w:eastAsia="Times New Roman" w:cstheme="minorHAnsi"/>
+          <w:b/>
+          <w:color w:val="00B050"/>
+          <w:spacing w:val="2"/>
+          <w:sz w:val="20"/>
+        </w:rPr>
+        <w:t>int</w:t>
+      </w:r>
+      <w:proofErr w:type="spellEnd"/>
       <w:r>
         <w:rPr>
           <w:rFonts w:eastAsia="Times New Roman" w:cstheme="minorHAnsi"/>
@@ -590,16 +850,40 @@
         </w:rPr>
         <w:t xml:space="preserve"> </w:t>
       </w:r>
-      <w:r>
-        <w:rPr>
-          <w:rFonts w:eastAsia="Times New Roman" w:cstheme="minorHAnsi"/>
-          <w:b/>
-          <w:color w:val="00B050"/>
-          <w:spacing w:val="2"/>
-          <w:sz w:val="20"/>
-        </w:rPr>
-        <w:t>arr[], int</w:t>
-      </w:r>
+      <w:proofErr w:type="spellStart"/>
+      <w:r>
+        <w:rPr>
+          <w:rFonts w:eastAsia="Times New Roman" w:cstheme="minorHAnsi"/>
+          <w:b/>
+          <w:color w:val="00B050"/>
+          <w:spacing w:val="2"/>
+          <w:sz w:val="20"/>
+        </w:rPr>
+        <w:t>arr</w:t>
+      </w:r>
+      <w:proofErr w:type="spellEnd"/>
+      <w:r>
+        <w:rPr>
+          <w:rFonts w:eastAsia="Times New Roman" w:cstheme="minorHAnsi"/>
+          <w:b/>
+          <w:color w:val="00B050"/>
+          <w:spacing w:val="2"/>
+          <w:sz w:val="20"/>
+        </w:rPr>
+        <w:t xml:space="preserve">[], </w:t>
+      </w:r>
+      <w:proofErr w:type="spellStart"/>
+      <w:r>
+        <w:rPr>
+          <w:rFonts w:eastAsia="Times New Roman" w:cstheme="minorHAnsi"/>
+          <w:b/>
+          <w:color w:val="00B050"/>
+          <w:spacing w:val="2"/>
+          <w:sz w:val="20"/>
+        </w:rPr>
+        <w:t>int</w:t>
+      </w:r>
+      <w:proofErr w:type="spellEnd"/>
       <w:r>
         <w:rPr>
           <w:rFonts w:eastAsia="Times New Roman" w:cstheme="minorHAnsi"/>
@@ -619,8 +903,20 @@
           <w:spacing w:val="2"/>
           <w:sz w:val="20"/>
         </w:rPr>
-        <w:t>l, int</w:t>
-      </w:r>
+        <w:t xml:space="preserve">l, </w:t>
+      </w:r>
+      <w:proofErr w:type="spellStart"/>
+      <w:r>
+        <w:rPr>
+          <w:rFonts w:eastAsia="Times New Roman" w:cstheme="minorHAnsi"/>
+          <w:b/>
+          <w:color w:val="00B050"/>
+          <w:spacing w:val="2"/>
+          <w:sz w:val="20"/>
+        </w:rPr>
+        <w:t>int</w:t>
+      </w:r>
+      <w:proofErr w:type="spellEnd"/>
       <w:r>
         <w:rPr>
           <w:rFonts w:eastAsia="Times New Roman" w:cstheme="minorHAnsi"/>
@@ -640,8 +936,20 @@
           <w:spacing w:val="2"/>
           <w:sz w:val="20"/>
         </w:rPr>
-        <w:t>r, int</w:t>
-      </w:r>
+        <w:t xml:space="preserve">r, </w:t>
+      </w:r>
+      <w:proofErr w:type="spellStart"/>
+      <w:r>
+        <w:rPr>
+          <w:rFonts w:eastAsia="Times New Roman" w:cstheme="minorHAnsi"/>
+          <w:b/>
+          <w:color w:val="00B050"/>
+          <w:spacing w:val="2"/>
+          <w:sz w:val="20"/>
+        </w:rPr>
+        <w:t>int</w:t>
+      </w:r>
+      <w:proofErr w:type="spellEnd"/>
       <w:r>
         <w:rPr>
           <w:rFonts w:eastAsia="Times New Roman" w:cstheme="minorHAnsi"/>
@@ -707,8 +1015,20 @@
           <w:spacing w:val="2"/>
           <w:sz w:val="20"/>
         </w:rPr>
-        <w:t>    if</w:t>
-      </w:r>
+        <w:t>    </w:t>
+      </w:r>
+      <w:proofErr w:type="gramStart"/>
+      <w:r>
+        <w:rPr>
+          <w:rFonts w:eastAsia="Times New Roman" w:cstheme="minorHAnsi"/>
+          <w:b/>
+          <w:color w:val="00B050"/>
+          <w:spacing w:val="2"/>
+          <w:sz w:val="20"/>
+        </w:rPr>
+        <w:t>if</w:t>
+      </w:r>
+      <w:proofErr w:type="gramEnd"/>
       <w:r>
         <w:rPr>
           <w:rFonts w:eastAsia="Times New Roman" w:cstheme="minorHAnsi"/>
@@ -751,8 +1071,22 @@
           <w:spacing w:val="2"/>
           <w:sz w:val="20"/>
         </w:rPr>
-        <w:t>        int</w:t>
-      </w:r>
+        <w:t>        </w:t>
+      </w:r>
+      <w:proofErr w:type="spellStart"/>
+      <w:proofErr w:type="gramStart"/>
+      <w:r>
+        <w:rPr>
+          <w:rFonts w:eastAsia="Times New Roman" w:cstheme="minorHAnsi"/>
+          <w:b/>
+          <w:color w:val="00B050"/>
+          <w:spacing w:val="2"/>
+          <w:sz w:val="20"/>
+        </w:rPr>
+        <w:t>int</w:t>
+      </w:r>
+      <w:proofErr w:type="spellEnd"/>
+      <w:proofErr w:type="gramEnd"/>
       <w:r>
         <w:rPr>
           <w:rFonts w:eastAsia="Times New Roman" w:cstheme="minorHAnsi"/>
@@ -875,8 +1209,20 @@
           <w:spacing w:val="2"/>
           <w:sz w:val="20"/>
         </w:rPr>
-        <w:t>        if</w:t>
-      </w:r>
+        <w:t>        </w:t>
+      </w:r>
+      <w:proofErr w:type="gramStart"/>
+      <w:r>
+        <w:rPr>
+          <w:rFonts w:eastAsia="Times New Roman" w:cstheme="minorHAnsi"/>
+          <w:b/>
+          <w:color w:val="00B050"/>
+          <w:spacing w:val="2"/>
+          <w:sz w:val="20"/>
+        </w:rPr>
+        <w:t>if</w:t>
+      </w:r>
+      <w:proofErr w:type="gramEnd"/>
       <w:r>
         <w:rPr>
           <w:rFonts w:eastAsia="Times New Roman" w:cstheme="minorHAnsi"/>
@@ -896,7 +1242,29 @@
           <w:spacing w:val="2"/>
           <w:sz w:val="20"/>
         </w:rPr>
-        <w:t>(arr[mid] == x)</w:t>
+        <w:t>(</w:t>
+      </w:r>
+      <w:proofErr w:type="spellStart"/>
+      <w:r>
+        <w:rPr>
+          <w:rFonts w:eastAsia="Times New Roman" w:cstheme="minorHAnsi"/>
+          <w:b/>
+          <w:color w:val="00B050"/>
+          <w:spacing w:val="2"/>
+          <w:sz w:val="20"/>
+        </w:rPr>
+        <w:t>arr</w:t>
+      </w:r>
+      <w:proofErr w:type="spellEnd"/>
+      <w:r>
+        <w:rPr>
+          <w:rFonts w:eastAsia="Times New Roman" w:cstheme="minorHAnsi"/>
+          <w:b/>
+          <w:color w:val="00B050"/>
+          <w:spacing w:val="2"/>
+          <w:sz w:val="20"/>
+        </w:rPr>
+        <w:t>[mid] == x)</w:t>
       </w:r>
     </w:p>
     <w:p>
@@ -919,8 +1287,20 @@
           <w:spacing w:val="2"/>
           <w:sz w:val="20"/>
         </w:rPr>
-        <w:t>            return</w:t>
-      </w:r>
+        <w:t>            </w:t>
+      </w:r>
+      <w:proofErr w:type="gramStart"/>
+      <w:r>
+        <w:rPr>
+          <w:rFonts w:eastAsia="Times New Roman" w:cstheme="minorHAnsi"/>
+          <w:b/>
+          <w:color w:val="00B050"/>
+          <w:spacing w:val="2"/>
+          <w:sz w:val="20"/>
+        </w:rPr>
+        <w:t>return</w:t>
+      </w:r>
+      <w:proofErr w:type="gramEnd"/>
       <w:r>
         <w:rPr>
           <w:rFonts w:eastAsia="Times New Roman" w:cstheme="minorHAnsi"/>
@@ -1020,8 +1400,20 @@
           <w:spacing w:val="2"/>
           <w:sz w:val="20"/>
         </w:rPr>
-        <w:t>        // it can only be present in left subarray</w:t>
-      </w:r>
+        <w:t xml:space="preserve">        // it can only be present in left </w:t>
+      </w:r>
+      <w:proofErr w:type="spellStart"/>
+      <w:r>
+        <w:rPr>
+          <w:rFonts w:eastAsia="Times New Roman" w:cstheme="minorHAnsi"/>
+          <w:b/>
+          <w:color w:val="00B050"/>
+          <w:spacing w:val="2"/>
+          <w:sz w:val="20"/>
+        </w:rPr>
+        <w:t>subarray</w:t>
+      </w:r>
+      <w:proofErr w:type="spellEnd"/>
     </w:p>
     <w:p>
       <w:pPr>
@@ -1043,8 +1435,20 @@
           <w:spacing w:val="2"/>
           <w:sz w:val="20"/>
         </w:rPr>
-        <w:t>        if</w:t>
-      </w:r>
+        <w:t>        </w:t>
+      </w:r>
+      <w:proofErr w:type="gramStart"/>
+      <w:r>
+        <w:rPr>
+          <w:rFonts w:eastAsia="Times New Roman" w:cstheme="minorHAnsi"/>
+          <w:b/>
+          <w:color w:val="00B050"/>
+          <w:spacing w:val="2"/>
+          <w:sz w:val="20"/>
+        </w:rPr>
+        <w:t>if</w:t>
+      </w:r>
+      <w:proofErr w:type="gramEnd"/>
       <w:r>
         <w:rPr>
           <w:rFonts w:eastAsia="Times New Roman" w:cstheme="minorHAnsi"/>
@@ -1064,7 +1468,29 @@
           <w:spacing w:val="2"/>
           <w:sz w:val="20"/>
         </w:rPr>
-        <w:t>(arr[mid] &gt; x)</w:t>
+        <w:t>(</w:t>
+      </w:r>
+      <w:proofErr w:type="spellStart"/>
+      <w:r>
+        <w:rPr>
+          <w:rFonts w:eastAsia="Times New Roman" w:cstheme="minorHAnsi"/>
+          <w:b/>
+          <w:color w:val="00B050"/>
+          <w:spacing w:val="2"/>
+          <w:sz w:val="20"/>
+        </w:rPr>
+        <w:t>arr</w:t>
+      </w:r>
+      <w:proofErr w:type="spellEnd"/>
+      <w:r>
+        <w:rPr>
+          <w:rFonts w:eastAsia="Times New Roman" w:cstheme="minorHAnsi"/>
+          <w:b/>
+          <w:color w:val="00B050"/>
+          <w:spacing w:val="2"/>
+          <w:sz w:val="20"/>
+        </w:rPr>
+        <w:t>[mid] &gt; x)</w:t>
       </w:r>
     </w:p>
     <w:p>
@@ -1087,8 +1513,20 @@
           <w:spacing w:val="2"/>
           <w:sz w:val="20"/>
         </w:rPr>
-        <w:t>            return</w:t>
-      </w:r>
+        <w:t>            </w:t>
+      </w:r>
+      <w:proofErr w:type="gramStart"/>
+      <w:r>
+        <w:rPr>
+          <w:rFonts w:eastAsia="Times New Roman" w:cstheme="minorHAnsi"/>
+          <w:b/>
+          <w:color w:val="00B050"/>
+          <w:spacing w:val="2"/>
+          <w:sz w:val="20"/>
+        </w:rPr>
+        <w:t>return</w:t>
+      </w:r>
+      <w:proofErr w:type="gramEnd"/>
       <w:r>
         <w:rPr>
           <w:rFonts w:eastAsia="Times New Roman" w:cstheme="minorHAnsi"/>
@@ -1100,15 +1538,49 @@
         </w:rPr>
         <w:t xml:space="preserve"> </w:t>
       </w:r>
-      <w:r>
-        <w:rPr>
-          <w:rFonts w:eastAsia="Times New Roman" w:cstheme="minorHAnsi"/>
-          <w:b/>
-          <w:color w:val="00B050"/>
-          <w:spacing w:val="2"/>
-          <w:sz w:val="20"/>
-        </w:rPr>
-        <w:t>binarySearch(arr, l, mid - 1, x);</w:t>
+      <w:proofErr w:type="spellStart"/>
+      <w:r>
+        <w:rPr>
+          <w:rFonts w:eastAsia="Times New Roman" w:cstheme="minorHAnsi"/>
+          <w:b/>
+          <w:color w:val="00B050"/>
+          <w:spacing w:val="2"/>
+          <w:sz w:val="20"/>
+        </w:rPr>
+        <w:t>binarySearch</w:t>
+      </w:r>
+      <w:proofErr w:type="spellEnd"/>
+      <w:r>
+        <w:rPr>
+          <w:rFonts w:eastAsia="Times New Roman" w:cstheme="minorHAnsi"/>
+          <w:b/>
+          <w:color w:val="00B050"/>
+          <w:spacing w:val="2"/>
+          <w:sz w:val="20"/>
+        </w:rPr>
+        <w:t>(</w:t>
+      </w:r>
+      <w:proofErr w:type="spellStart"/>
+      <w:r>
+        <w:rPr>
+          <w:rFonts w:eastAsia="Times New Roman" w:cstheme="minorHAnsi"/>
+          <w:b/>
+          <w:color w:val="00B050"/>
+          <w:spacing w:val="2"/>
+          <w:sz w:val="20"/>
+        </w:rPr>
+        <w:t>arr</w:t>
+      </w:r>
+      <w:proofErr w:type="spellEnd"/>
+      <w:r>
+        <w:rPr>
+          <w:rFonts w:eastAsia="Times New Roman" w:cstheme="minorHAnsi"/>
+          <w:b/>
+          <w:color w:val="00B050"/>
+          <w:spacing w:val="2"/>
+          <w:sz w:val="20"/>
+        </w:rPr>
+        <w:t>, l, mid - 1, x);</w:t>
       </w:r>
     </w:p>
     <w:p>
@@ -1165,7 +1637,29 @@
           <w:spacing w:val="2"/>
           <w:sz w:val="20"/>
         </w:rPr>
-        <w:t>        // Else the element can only be present</w:t>
+        <w:t xml:space="preserve">        // </w:t>
+      </w:r>
+      <w:proofErr w:type="gramStart"/>
+      <w:r>
+        <w:rPr>
+          <w:rFonts w:eastAsia="Times New Roman" w:cstheme="minorHAnsi"/>
+          <w:b/>
+          <w:color w:val="00B050"/>
+          <w:spacing w:val="2"/>
+          <w:sz w:val="20"/>
+        </w:rPr>
+        <w:t>Else</w:t>
+      </w:r>
+      <w:proofErr w:type="gramEnd"/>
+      <w:r>
+        <w:rPr>
+          <w:rFonts w:eastAsia="Times New Roman" w:cstheme="minorHAnsi"/>
+          <w:b/>
+          <w:color w:val="00B050"/>
+          <w:spacing w:val="2"/>
+          <w:sz w:val="20"/>
+        </w:rPr>
+        <w:t xml:space="preserve"> the element can only be present</w:t>
       </w:r>
     </w:p>
     <w:p>
@@ -1188,8 +1682,20 @@
           <w:spacing w:val="2"/>
           <w:sz w:val="20"/>
         </w:rPr>
-        <w:t>        // in right subarray</w:t>
-      </w:r>
+        <w:t xml:space="preserve">        // in right </w:t>
+      </w:r>
+      <w:proofErr w:type="spellStart"/>
+      <w:r>
+        <w:rPr>
+          <w:rFonts w:eastAsia="Times New Roman" w:cstheme="minorHAnsi"/>
+          <w:b/>
+          <w:color w:val="00B050"/>
+          <w:spacing w:val="2"/>
+          <w:sz w:val="20"/>
+        </w:rPr>
+        <w:t>subarray</w:t>
+      </w:r>
+      <w:proofErr w:type="spellEnd"/>
     </w:p>
     <w:p>
       <w:pPr>
@@ -1211,8 +1717,20 @@
           <w:spacing w:val="2"/>
           <w:sz w:val="20"/>
         </w:rPr>
-        <w:t>        return</w:t>
-      </w:r>
+        <w:t>        </w:t>
+      </w:r>
+      <w:proofErr w:type="gramStart"/>
+      <w:r>
+        <w:rPr>
+          <w:rFonts w:eastAsia="Times New Roman" w:cstheme="minorHAnsi"/>
+          <w:b/>
+          <w:color w:val="00B050"/>
+          <w:spacing w:val="2"/>
+          <w:sz w:val="20"/>
+        </w:rPr>
+        <w:t>return</w:t>
+      </w:r>
+      <w:proofErr w:type="gramEnd"/>
       <w:r>
         <w:rPr>
           <w:rFonts w:eastAsia="Times New Roman" w:cstheme="minorHAnsi"/>
@@ -1224,15 +1742,49 @@
         </w:rPr>
         <w:t xml:space="preserve"> </w:t>
       </w:r>
-      <w:r>
-        <w:rPr>
-          <w:rFonts w:eastAsia="Times New Roman" w:cstheme="minorHAnsi"/>
-          <w:b/>
-          <w:color w:val="00B050"/>
-          <w:spacing w:val="2"/>
-          <w:sz w:val="20"/>
-        </w:rPr>
-        <w:t>binarySearch(arr, mid + 1, r, x);</w:t>
+      <w:proofErr w:type="spellStart"/>
+      <w:r>
+        <w:rPr>
+          <w:rFonts w:eastAsia="Times New Roman" w:cstheme="minorHAnsi"/>
+          <w:b/>
+          <w:color w:val="00B050"/>
+          <w:spacing w:val="2"/>
+          <w:sz w:val="20"/>
+        </w:rPr>
+        <w:t>binarySearch</w:t>
+      </w:r>
+      <w:proofErr w:type="spellEnd"/>
+      <w:r>
+        <w:rPr>
+          <w:rFonts w:eastAsia="Times New Roman" w:cstheme="minorHAnsi"/>
+          <w:b/>
+          <w:color w:val="00B050"/>
+          <w:spacing w:val="2"/>
+          <w:sz w:val="20"/>
+        </w:rPr>
+        <w:t>(</w:t>
+      </w:r>
+      <w:proofErr w:type="spellStart"/>
+      <w:r>
+        <w:rPr>
+          <w:rFonts w:eastAsia="Times New Roman" w:cstheme="minorHAnsi"/>
+          <w:b/>
+          <w:color w:val="00B050"/>
+          <w:spacing w:val="2"/>
+          <w:sz w:val="20"/>
+        </w:rPr>
+        <w:t>arr</w:t>
+      </w:r>
+      <w:proofErr w:type="spellEnd"/>
+      <w:r>
+        <w:rPr>
+          <w:rFonts w:eastAsia="Times New Roman" w:cstheme="minorHAnsi"/>
+          <w:b/>
+          <w:color w:val="00B050"/>
+          <w:spacing w:val="2"/>
+          <w:sz w:val="20"/>
+        </w:rPr>
+        <w:t>, mid + 1, r, x);</w:t>
       </w:r>
     </w:p>
     <w:p>
@@ -1312,7 +1864,29 @@
           <w:spacing w:val="2"/>
           <w:sz w:val="20"/>
         </w:rPr>
-        <w:t>    // We reach here when element is not</w:t>
+        <w:t xml:space="preserve">    // </w:t>
+      </w:r>
+      <w:proofErr w:type="gramStart"/>
+      <w:r>
+        <w:rPr>
+          <w:rFonts w:eastAsia="Times New Roman" w:cstheme="minorHAnsi"/>
+          <w:b/>
+          <w:color w:val="00B050"/>
+          <w:spacing w:val="2"/>
+          <w:sz w:val="20"/>
+        </w:rPr>
+        <w:t>We</w:t>
+      </w:r>
+      <w:proofErr w:type="gramEnd"/>
+      <w:r>
+        <w:rPr>
+          <w:rFonts w:eastAsia="Times New Roman" w:cstheme="minorHAnsi"/>
+          <w:b/>
+          <w:color w:val="00B050"/>
+          <w:spacing w:val="2"/>
+          <w:sz w:val="20"/>
+        </w:rPr>
+        <w:t xml:space="preserve"> reach here when element is not</w:t>
       </w:r>
     </w:p>
     <w:p>
@@ -1358,8 +1932,20 @@
           <w:spacing w:val="2"/>
           <w:sz w:val="20"/>
         </w:rPr>
-        <w:t>    return</w:t>
-      </w:r>
+        <w:t>    </w:t>
+      </w:r>
+      <w:proofErr w:type="gramStart"/>
+      <w:r>
+        <w:rPr>
+          <w:rFonts w:eastAsia="Times New Roman" w:cstheme="minorHAnsi"/>
+          <w:b/>
+          <w:color w:val="00B050"/>
+          <w:spacing w:val="2"/>
+          <w:sz w:val="20"/>
+        </w:rPr>
+        <w:t>return</w:t>
+      </w:r>
+      <w:proofErr w:type="gramEnd"/>
       <w:r>
         <w:rPr>
           <w:rFonts w:eastAsia="Times New Roman" w:cstheme="minorHAnsi"/>
@@ -1451,6 +2037,8 @@
           <w:szCs w:val="24"/>
         </w:rPr>
       </w:pPr>
+      <w:proofErr w:type="spellStart"/>
+      <w:proofErr w:type="gramStart"/>
       <w:r>
         <w:rPr>
           <w:rFonts w:eastAsia="Times New Roman" w:cstheme="minorHAnsi"/>
@@ -1461,6 +2049,8 @@
         </w:rPr>
         <w:t>int</w:t>
       </w:r>
+      <w:proofErr w:type="spellEnd"/>
+      <w:proofErr w:type="gramEnd"/>
       <w:r>
         <w:rPr>
           <w:rFonts w:eastAsia="Times New Roman" w:cstheme="minorHAnsi"/>
@@ -1526,8 +2116,22 @@
           <w:spacing w:val="2"/>
           <w:sz w:val="20"/>
         </w:rPr>
-        <w:t>    int</w:t>
-      </w:r>
+        <w:t>    </w:t>
+      </w:r>
+      <w:proofErr w:type="spellStart"/>
+      <w:proofErr w:type="gramStart"/>
+      <w:r>
+        <w:rPr>
+          <w:rFonts w:eastAsia="Times New Roman" w:cstheme="minorHAnsi"/>
+          <w:b/>
+          <w:color w:val="00B050"/>
+          <w:spacing w:val="2"/>
+          <w:sz w:val="20"/>
+        </w:rPr>
+        <w:t>int</w:t>
+      </w:r>
+      <w:proofErr w:type="spellEnd"/>
+      <w:proofErr w:type="gramEnd"/>
       <w:r>
         <w:rPr>
           <w:rFonts w:eastAsia="Times New Roman" w:cstheme="minorHAnsi"/>
@@ -1539,15 +2143,27 @@
         </w:rPr>
         <w:t xml:space="preserve"> </w:t>
       </w:r>
-      <w:r>
-        <w:rPr>
-          <w:rFonts w:eastAsia="Times New Roman" w:cstheme="minorHAnsi"/>
-          <w:b/>
-          <w:color w:val="00B050"/>
-          <w:spacing w:val="2"/>
-          <w:sz w:val="20"/>
-        </w:rPr>
-        <w:t>arr[] = { 2, 3, 4, 10, 40 };</w:t>
+      <w:proofErr w:type="spellStart"/>
+      <w:r>
+        <w:rPr>
+          <w:rFonts w:eastAsia="Times New Roman" w:cstheme="minorHAnsi"/>
+          <w:b/>
+          <w:color w:val="00B050"/>
+          <w:spacing w:val="2"/>
+          <w:sz w:val="20"/>
+        </w:rPr>
+        <w:t>arr</w:t>
+      </w:r>
+      <w:proofErr w:type="spellEnd"/>
+      <w:r>
+        <w:rPr>
+          <w:rFonts w:eastAsia="Times New Roman" w:cstheme="minorHAnsi"/>
+          <w:b/>
+          <w:color w:val="00B050"/>
+          <w:spacing w:val="2"/>
+          <w:sz w:val="20"/>
+        </w:rPr>
+        <w:t>[] = { 2, 3, 4, 10, 40 };</w:t>
       </w:r>
     </w:p>
     <w:p>
@@ -1570,8 +2186,22 @@
           <w:spacing w:val="2"/>
           <w:sz w:val="20"/>
         </w:rPr>
-        <w:t>    int</w:t>
-      </w:r>
+        <w:t>    </w:t>
+      </w:r>
+      <w:proofErr w:type="spellStart"/>
+      <w:proofErr w:type="gramStart"/>
+      <w:r>
+        <w:rPr>
+          <w:rFonts w:eastAsia="Times New Roman" w:cstheme="minorHAnsi"/>
+          <w:b/>
+          <w:color w:val="00B050"/>
+          <w:spacing w:val="2"/>
+          <w:sz w:val="20"/>
+        </w:rPr>
+        <w:t>int</w:t>
+      </w:r>
+      <w:proofErr w:type="spellEnd"/>
+      <w:proofErr w:type="gramEnd"/>
       <w:r>
         <w:rPr>
           <w:rFonts w:eastAsia="Times New Roman" w:cstheme="minorHAnsi"/>
@@ -1591,7 +2221,95 @@
           <w:spacing w:val="2"/>
           <w:sz w:val="20"/>
         </w:rPr>
-        <w:t>n = sizeof(arr) / sizeof(arr[0]);</w:t>
+        <w:t xml:space="preserve">n = </w:t>
+      </w:r>
+      <w:proofErr w:type="spellStart"/>
+      <w:r>
+        <w:rPr>
+          <w:rFonts w:eastAsia="Times New Roman" w:cstheme="minorHAnsi"/>
+          <w:b/>
+          <w:color w:val="00B050"/>
+          <w:spacing w:val="2"/>
+          <w:sz w:val="20"/>
+        </w:rPr>
+        <w:t>sizeof</w:t>
+      </w:r>
+      <w:proofErr w:type="spellEnd"/>
+      <w:r>
+        <w:rPr>
+          <w:rFonts w:eastAsia="Times New Roman" w:cstheme="minorHAnsi"/>
+          <w:b/>
+          <w:color w:val="00B050"/>
+          <w:spacing w:val="2"/>
+          <w:sz w:val="20"/>
+        </w:rPr>
+        <w:t>(</w:t>
+      </w:r>
+      <w:proofErr w:type="spellStart"/>
+      <w:r>
+        <w:rPr>
+          <w:rFonts w:eastAsia="Times New Roman" w:cstheme="minorHAnsi"/>
+          <w:b/>
+          <w:color w:val="00B050"/>
+          <w:spacing w:val="2"/>
+          <w:sz w:val="20"/>
+        </w:rPr>
+        <w:t>arr</w:t>
+      </w:r>
+      <w:proofErr w:type="spellEnd"/>
+      <w:r>
+        <w:rPr>
+          <w:rFonts w:eastAsia="Times New Roman" w:cstheme="minorHAnsi"/>
+          <w:b/>
+          <w:color w:val="00B050"/>
+          <w:spacing w:val="2"/>
+          <w:sz w:val="20"/>
+        </w:rPr>
+        <w:t xml:space="preserve">) / </w:t>
+      </w:r>
+      <w:proofErr w:type="spellStart"/>
+      <w:r>
+        <w:rPr>
+          <w:rFonts w:eastAsia="Times New Roman" w:cstheme="minorHAnsi"/>
+          <w:b/>
+          <w:color w:val="00B050"/>
+          <w:spacing w:val="2"/>
+          <w:sz w:val="20"/>
+        </w:rPr>
+        <w:t>sizeof</w:t>
+      </w:r>
+      <w:proofErr w:type="spellEnd"/>
+      <w:r>
+        <w:rPr>
+          <w:rFonts w:eastAsia="Times New Roman" w:cstheme="minorHAnsi"/>
+          <w:b/>
+          <w:color w:val="00B050"/>
+          <w:spacing w:val="2"/>
+          <w:sz w:val="20"/>
+        </w:rPr>
+        <w:t>(</w:t>
+      </w:r>
+      <w:proofErr w:type="spellStart"/>
+      <w:r>
+        <w:rPr>
+          <w:rFonts w:eastAsia="Times New Roman" w:cstheme="minorHAnsi"/>
+          <w:b/>
+          <w:color w:val="00B050"/>
+          <w:spacing w:val="2"/>
+          <w:sz w:val="20"/>
+        </w:rPr>
+        <w:t>arr</w:t>
+      </w:r>
+      <w:proofErr w:type="spellEnd"/>
+      <w:r>
+        <w:rPr>
+          <w:rFonts w:eastAsia="Times New Roman" w:cstheme="minorHAnsi"/>
+          <w:b/>
+          <w:color w:val="00B050"/>
+          <w:spacing w:val="2"/>
+          <w:sz w:val="20"/>
+        </w:rPr>
+        <w:t>[0]);</w:t>
       </w:r>
     </w:p>
     <w:p>
@@ -1614,8 +2332,22 @@
           <w:spacing w:val="2"/>
           <w:sz w:val="20"/>
         </w:rPr>
-        <w:t>    int</w:t>
-      </w:r>
+        <w:t>    </w:t>
+      </w:r>
+      <w:proofErr w:type="spellStart"/>
+      <w:proofErr w:type="gramStart"/>
+      <w:r>
+        <w:rPr>
+          <w:rFonts w:eastAsia="Times New Roman" w:cstheme="minorHAnsi"/>
+          <w:b/>
+          <w:color w:val="00B050"/>
+          <w:spacing w:val="2"/>
+          <w:sz w:val="20"/>
+        </w:rPr>
+        <w:t>int</w:t>
+      </w:r>
+      <w:proofErr w:type="spellEnd"/>
+      <w:proofErr w:type="gramEnd"/>
       <w:r>
         <w:rPr>
           <w:rFonts w:eastAsia="Times New Roman" w:cstheme="minorHAnsi"/>
@@ -1658,8 +2390,22 @@
           <w:spacing w:val="2"/>
           <w:sz w:val="20"/>
         </w:rPr>
-        <w:t>    int</w:t>
-      </w:r>
+        <w:t>    </w:t>
+      </w:r>
+      <w:proofErr w:type="spellStart"/>
+      <w:proofErr w:type="gramStart"/>
+      <w:r>
+        <w:rPr>
+          <w:rFonts w:eastAsia="Times New Roman" w:cstheme="minorHAnsi"/>
+          <w:b/>
+          <w:color w:val="00B050"/>
+          <w:spacing w:val="2"/>
+          <w:sz w:val="20"/>
+        </w:rPr>
+        <w:t>int</w:t>
+      </w:r>
+      <w:proofErr w:type="spellEnd"/>
+      <w:proofErr w:type="gramEnd"/>
       <w:r>
         <w:rPr>
           <w:rFonts w:eastAsia="Times New Roman" w:cstheme="minorHAnsi"/>
@@ -1679,7 +2425,51 @@
           <w:spacing w:val="2"/>
           <w:sz w:val="20"/>
         </w:rPr>
-        <w:t>result = binarySearch(arr, 0, n - 1, x);</w:t>
+        <w:t xml:space="preserve">result = </w:t>
+      </w:r>
+      <w:proofErr w:type="spellStart"/>
+      <w:r>
+        <w:rPr>
+          <w:rFonts w:eastAsia="Times New Roman" w:cstheme="minorHAnsi"/>
+          <w:b/>
+          <w:color w:val="00B050"/>
+          <w:spacing w:val="2"/>
+          <w:sz w:val="20"/>
+        </w:rPr>
+        <w:t>binarySearch</w:t>
+      </w:r>
+      <w:proofErr w:type="spellEnd"/>
+      <w:r>
+        <w:rPr>
+          <w:rFonts w:eastAsia="Times New Roman" w:cstheme="minorHAnsi"/>
+          <w:b/>
+          <w:color w:val="00B050"/>
+          <w:spacing w:val="2"/>
+          <w:sz w:val="20"/>
+        </w:rPr>
+        <w:t>(</w:t>
+      </w:r>
+      <w:proofErr w:type="spellStart"/>
+      <w:r>
+        <w:rPr>
+          <w:rFonts w:eastAsia="Times New Roman" w:cstheme="minorHAnsi"/>
+          <w:b/>
+          <w:color w:val="00B050"/>
+          <w:spacing w:val="2"/>
+          <w:sz w:val="20"/>
+        </w:rPr>
+        <w:t>arr</w:t>
+      </w:r>
+      <w:proofErr w:type="spellEnd"/>
+      <w:r>
+        <w:rPr>
+          <w:rFonts w:eastAsia="Times New Roman" w:cstheme="minorHAnsi"/>
+          <w:b/>
+          <w:color w:val="00B050"/>
+          <w:spacing w:val="2"/>
+          <w:sz w:val="20"/>
+        </w:rPr>
+        <w:t>, 0, n - 1, x);</w:t>
       </w:r>
     </w:p>
     <w:p>
@@ -1702,7 +2492,63 @@
           <w:spacing w:val="2"/>
           <w:sz w:val="20"/>
         </w:rPr>
-        <w:t>    (result == -1) ? printf("Element is not present in array")</w:t>
+        <w:t>    (</w:t>
+      </w:r>
+      <w:proofErr w:type="gramStart"/>
+      <w:r>
+        <w:rPr>
+          <w:rFonts w:eastAsia="Times New Roman" w:cstheme="minorHAnsi"/>
+          <w:b/>
+          <w:color w:val="00B050"/>
+          <w:spacing w:val="2"/>
+          <w:sz w:val="20"/>
+        </w:rPr>
+        <w:t>result</w:t>
+      </w:r>
+      <w:proofErr w:type="gramEnd"/>
+      <w:r>
+        <w:rPr>
+          <w:rFonts w:eastAsia="Times New Roman" w:cstheme="minorHAnsi"/>
+          <w:b/>
+          <w:color w:val="00B050"/>
+          <w:spacing w:val="2"/>
+          <w:sz w:val="20"/>
+        </w:rPr>
+        <w:t xml:space="preserve"> == -1) ? </w:t>
+      </w:r>
+      <w:proofErr w:type="spellStart"/>
+      <w:proofErr w:type="gramStart"/>
+      <w:r>
+        <w:rPr>
+          <w:rFonts w:eastAsia="Times New Roman" w:cstheme="minorHAnsi"/>
+          <w:b/>
+          <w:color w:val="00B050"/>
+          <w:spacing w:val="2"/>
+          <w:sz w:val="20"/>
+        </w:rPr>
+        <w:t>printf</w:t>
+      </w:r>
+      <w:proofErr w:type="spellEnd"/>
+      <w:r>
+        <w:rPr>
+          <w:rFonts w:eastAsia="Times New Roman" w:cstheme="minorHAnsi"/>
+          <w:b/>
+          <w:color w:val="00B050"/>
+          <w:spacing w:val="2"/>
+          <w:sz w:val="20"/>
+        </w:rPr>
+        <w:t>(</w:t>
+      </w:r>
+      <w:proofErr w:type="gramEnd"/>
+      <w:r>
+        <w:rPr>
+          <w:rFonts w:eastAsia="Times New Roman" w:cstheme="minorHAnsi"/>
+          <w:b/>
+          <w:color w:val="00B050"/>
+          <w:spacing w:val="2"/>
+          <w:sz w:val="20"/>
+        </w:rPr>
+        <w:t>"Element is not present in array")</w:t>
       </w:r>
     </w:p>
     <w:p>
@@ -1725,7 +2571,41 @@
           <w:spacing w:val="2"/>
           <w:sz w:val="20"/>
         </w:rPr>
-        <w:t>                   : printf("Element is present at index %d",</w:t>
+        <w:t xml:space="preserve">                   : </w:t>
+      </w:r>
+      <w:proofErr w:type="spellStart"/>
+      <w:proofErr w:type="gramStart"/>
+      <w:r>
+        <w:rPr>
+          <w:rFonts w:eastAsia="Times New Roman" w:cstheme="minorHAnsi"/>
+          <w:b/>
+          <w:color w:val="00B050"/>
+          <w:spacing w:val="2"/>
+          <w:sz w:val="20"/>
+        </w:rPr>
+        <w:t>printf</w:t>
+      </w:r>
+      <w:proofErr w:type="spellEnd"/>
+      <w:r>
+        <w:rPr>
+          <w:rFonts w:eastAsia="Times New Roman" w:cstheme="minorHAnsi"/>
+          <w:b/>
+          <w:color w:val="00B050"/>
+          <w:spacing w:val="2"/>
+          <w:sz w:val="20"/>
+        </w:rPr>
+        <w:t>(</w:t>
+      </w:r>
+      <w:proofErr w:type="gramEnd"/>
+      <w:r>
+        <w:rPr>
+          <w:rFonts w:eastAsia="Times New Roman" w:cstheme="minorHAnsi"/>
+          <w:b/>
+          <w:color w:val="00B050"/>
+          <w:spacing w:val="2"/>
+          <w:sz w:val="20"/>
+        </w:rPr>
+        <w:t>"Element is present at index %d",</w:t>
       </w:r>
     </w:p>
     <w:p>
@@ -1748,7 +2628,29 @@
           <w:spacing w:val="2"/>
           <w:sz w:val="20"/>
         </w:rPr>
-        <w:t>                            result);</w:t>
+        <w:t>                            </w:t>
+      </w:r>
+      <w:proofErr w:type="gramStart"/>
+      <w:r>
+        <w:rPr>
+          <w:rFonts w:eastAsia="Times New Roman" w:cstheme="minorHAnsi"/>
+          <w:b/>
+          <w:color w:val="00B050"/>
+          <w:spacing w:val="2"/>
+          <w:sz w:val="20"/>
+        </w:rPr>
+        <w:t>result</w:t>
+      </w:r>
+      <w:proofErr w:type="gramEnd"/>
+      <w:r>
+        <w:rPr>
+          <w:rFonts w:eastAsia="Times New Roman" w:cstheme="minorHAnsi"/>
+          <w:b/>
+          <w:color w:val="00B050"/>
+          <w:spacing w:val="2"/>
+          <w:sz w:val="20"/>
+        </w:rPr>
+        <w:t>);</w:t>
       </w:r>
     </w:p>
     <w:p>
@@ -1771,8 +2673,20 @@
           <w:spacing w:val="2"/>
           <w:sz w:val="20"/>
         </w:rPr>
-        <w:t>    return</w:t>
-      </w:r>
+        <w:t>    </w:t>
+      </w:r>
+      <w:proofErr w:type="gramStart"/>
+      <w:r>
+        <w:rPr>
+          <w:rFonts w:eastAsia="Times New Roman" w:cstheme="minorHAnsi"/>
+          <w:b/>
+          <w:color w:val="00B050"/>
+          <w:spacing w:val="2"/>
+          <w:sz w:val="20"/>
+        </w:rPr>
+        <w:t>return</w:t>
+      </w:r>
+      <w:proofErr w:type="gramEnd"/>
       <w:r>
         <w:rPr>
           <w:rFonts w:eastAsia="Times New Roman" w:cstheme="minorHAnsi"/>
@@ -1877,6 +2791,815 @@
           <w:szCs w:val="28"/>
         </w:rPr>
       </w:pPr>
+    </w:p>
+    <w:p>
+      <w:pPr>
+        <w:spacing w:before="100" w:beforeAutospacing="1" w:after="100" w:afterAutospacing="1" w:line="240" w:lineRule="auto"/>
+        <w:outlineLvl w:val="1"/>
+        <w:rPr>
+          <w:rFonts w:eastAsia="Times New Roman" w:cstheme="minorHAnsi"/>
+          <w:b/>
+          <w:sz w:val="32"/>
+          <w:szCs w:val="28"/>
+        </w:rPr>
+      </w:pPr>
+      <w:proofErr w:type="spellStart"/>
+      <w:r>
+        <w:rPr>
+          <w:rFonts w:eastAsia="Times New Roman" w:cstheme="minorHAnsi"/>
+          <w:b/>
+          <w:sz w:val="32"/>
+          <w:szCs w:val="28"/>
+        </w:rPr>
+        <w:lastRenderedPageBreak/>
+        <w:t>Pseudocode</w:t>
+      </w:r>
+      <w:proofErr w:type="spellEnd"/>
+      <w:r>
+        <w:rPr>
+          <w:rFonts w:eastAsia="Times New Roman" w:cstheme="minorHAnsi"/>
+          <w:b/>
+          <w:sz w:val="32"/>
+          <w:szCs w:val="28"/>
+        </w:rPr>
+        <w:t>:</w:t>
+      </w:r>
+    </w:p>
+    <w:p>
+      <w:pPr>
+        <w:pStyle w:val="NoSpacing"/>
+        <w:rPr>
+          <w:rFonts w:eastAsia="Times New Roman"/>
+        </w:rPr>
+      </w:pPr>
+      <w:r>
+        <w:rPr>
+          <w:rFonts w:eastAsia="Times New Roman"/>
+        </w:rPr>
+        <w:t xml:space="preserve">The </w:t>
+      </w:r>
+      <w:proofErr w:type="spellStart"/>
+      <w:r>
+        <w:rPr>
+          <w:rFonts w:eastAsia="Times New Roman"/>
+        </w:rPr>
+        <w:t>pseudocode</w:t>
+      </w:r>
+      <w:proofErr w:type="spellEnd"/>
+      <w:r>
+        <w:rPr>
+          <w:rFonts w:eastAsia="Times New Roman"/>
+        </w:rPr>
+        <w:t xml:space="preserve"> of binary search algorithms should look like this </w:t>
+      </w:r>
+      <w:r>
+        <w:rPr>
+          <w:rFonts w:eastAsia="Times New Roman"/>
+        </w:rPr>
+        <w:t>–</w:t>
+      </w:r>
+    </w:p>
+    <w:p>
+      <w:pPr>
+        <w:pStyle w:val="NoSpacing"/>
+        <w:rPr>
+          <w:rFonts w:eastAsia="Times New Roman"/>
+        </w:rPr>
+      </w:pPr>
+    </w:p>
+    <w:p>
+      <w:pPr>
+        <w:pStyle w:val="NoSpacing"/>
+        <w:rPr>
+          <w:color w:val="00B050"/>
+        </w:rPr>
+      </w:pPr>
+      <w:r>
+        <w:rPr>
+          <w:color w:val="00B050"/>
+        </w:rPr>
+        <w:t xml:space="preserve">Procedure </w:t>
+      </w:r>
+      <w:proofErr w:type="spellStart"/>
+      <w:r>
+        <w:rPr>
+          <w:color w:val="00B050"/>
+        </w:rPr>
+        <w:t>binary_search</w:t>
+      </w:r>
+      <w:proofErr w:type="spellEnd"/>
+    </w:p>
+    <w:p>
+      <w:pPr>
+        <w:pStyle w:val="NoSpacing"/>
+        <w:rPr>
+          <w:color w:val="00B050"/>
+        </w:rPr>
+      </w:pPr>
+      <w:r>
+        <w:rPr>
+          <w:color w:val="00B050"/>
+        </w:rPr>
+        <w:t xml:space="preserve">   A ← sorted array</w:t>
+      </w:r>
+    </w:p>
+    <w:p>
+      <w:pPr>
+        <w:pStyle w:val="NoSpacing"/>
+        <w:rPr>
+          <w:color w:val="00B050"/>
+        </w:rPr>
+      </w:pPr>
+      <w:r>
+        <w:rPr>
+          <w:color w:val="00B050"/>
+        </w:rPr>
+        <w:t xml:space="preserve">   </w:t>
+      </w:r>
+      <w:proofErr w:type="gramStart"/>
+      <w:r>
+        <w:rPr>
+          <w:color w:val="00B050"/>
+        </w:rPr>
+        <w:t>n</w:t>
+      </w:r>
+      <w:proofErr w:type="gramEnd"/>
+      <w:r>
+        <w:rPr>
+          <w:color w:val="00B050"/>
+        </w:rPr>
+        <w:t xml:space="preserve"> ← size of array</w:t>
+      </w:r>
+    </w:p>
+    <w:p>
+      <w:pPr>
+        <w:pStyle w:val="NoSpacing"/>
+        <w:rPr>
+          <w:color w:val="00B050"/>
+        </w:rPr>
+      </w:pPr>
+      <w:r>
+        <w:rPr>
+          <w:color w:val="00B050"/>
+        </w:rPr>
+        <w:t xml:space="preserve">   </w:t>
+      </w:r>
+      <w:proofErr w:type="gramStart"/>
+      <w:r>
+        <w:rPr>
+          <w:color w:val="00B050"/>
+        </w:rPr>
+        <w:t>x</w:t>
+      </w:r>
+      <w:proofErr w:type="gramEnd"/>
+      <w:r>
+        <w:rPr>
+          <w:color w:val="00B050"/>
+        </w:rPr>
+        <w:t xml:space="preserve"> ← value to be searched</w:t>
+      </w:r>
+    </w:p>
+    <w:p>
+      <w:pPr>
+        <w:pStyle w:val="NoSpacing"/>
+        <w:rPr>
+          <w:color w:val="00B050"/>
+        </w:rPr>
+      </w:pPr>
+    </w:p>
+    <w:p>
+      <w:pPr>
+        <w:pStyle w:val="NoSpacing"/>
+        <w:rPr>
+          <w:color w:val="00B050"/>
+        </w:rPr>
+      </w:pPr>
+      <w:r>
+        <w:rPr>
+          <w:color w:val="00B050"/>
+        </w:rPr>
+        <w:t xml:space="preserve">   Set </w:t>
+      </w:r>
+      <w:proofErr w:type="spellStart"/>
+      <w:r>
+        <w:rPr>
+          <w:color w:val="00B050"/>
+        </w:rPr>
+        <w:t>lowerBound</w:t>
+      </w:r>
+      <w:proofErr w:type="spellEnd"/>
+      <w:r>
+        <w:rPr>
+          <w:color w:val="00B050"/>
+        </w:rPr>
+        <w:t xml:space="preserve"> = 1</w:t>
+      </w:r>
+    </w:p>
+    <w:p>
+      <w:pPr>
+        <w:pStyle w:val="NoSpacing"/>
+        <w:rPr>
+          <w:color w:val="00B050"/>
+        </w:rPr>
+      </w:pPr>
+      <w:r>
+        <w:rPr>
+          <w:color w:val="00B050"/>
+        </w:rPr>
+        <w:t xml:space="preserve">   Set </w:t>
+      </w:r>
+      <w:proofErr w:type="spellStart"/>
+      <w:r>
+        <w:rPr>
+          <w:color w:val="00B050"/>
+        </w:rPr>
+        <w:t>upperBound</w:t>
+      </w:r>
+      <w:proofErr w:type="spellEnd"/>
+      <w:r>
+        <w:rPr>
+          <w:color w:val="00B050"/>
+        </w:rPr>
+        <w:t xml:space="preserve"> = n </w:t>
+      </w:r>
+    </w:p>
+    <w:p>
+      <w:pPr>
+        <w:pStyle w:val="NoSpacing"/>
+        <w:rPr>
+          <w:color w:val="00B050"/>
+        </w:rPr>
+      </w:pPr>
+    </w:p>
+    <w:p>
+      <w:pPr>
+        <w:pStyle w:val="NoSpacing"/>
+        <w:rPr>
+          <w:color w:val="00B050"/>
+        </w:rPr>
+      </w:pPr>
+      <w:r>
+        <w:rPr>
+          <w:color w:val="00B050"/>
+        </w:rPr>
+        <w:t xml:space="preserve">   </w:t>
+      </w:r>
+      <w:proofErr w:type="gramStart"/>
+      <w:r>
+        <w:rPr>
+          <w:color w:val="00B050"/>
+        </w:rPr>
+        <w:t>while</w:t>
+      </w:r>
+      <w:proofErr w:type="gramEnd"/>
+      <w:r>
+        <w:rPr>
+          <w:color w:val="00B050"/>
+        </w:rPr>
+        <w:t xml:space="preserve"> x not found</w:t>
+      </w:r>
+    </w:p>
+    <w:p>
+      <w:pPr>
+        <w:pStyle w:val="NoSpacing"/>
+        <w:rPr>
+          <w:color w:val="00B050"/>
+        </w:rPr>
+      </w:pPr>
+      <w:r>
+        <w:rPr>
+          <w:color w:val="00B050"/>
+        </w:rPr>
+        <w:t xml:space="preserve">      </w:t>
+      </w:r>
+      <w:proofErr w:type="gramStart"/>
+      <w:r>
+        <w:rPr>
+          <w:color w:val="00B050"/>
+        </w:rPr>
+        <w:t>if</w:t>
+      </w:r>
+      <w:proofErr w:type="gramEnd"/>
+      <w:r>
+        <w:rPr>
+          <w:color w:val="00B050"/>
+        </w:rPr>
+        <w:t xml:space="preserve"> </w:t>
+      </w:r>
+      <w:proofErr w:type="spellStart"/>
+      <w:r>
+        <w:rPr>
+          <w:color w:val="00B050"/>
+        </w:rPr>
+        <w:t>upperBound</w:t>
+      </w:r>
+      <w:proofErr w:type="spellEnd"/>
+      <w:r>
+        <w:rPr>
+          <w:color w:val="00B050"/>
+        </w:rPr>
+        <w:t xml:space="preserve"> &lt; </w:t>
+      </w:r>
+      <w:proofErr w:type="spellStart"/>
+      <w:r>
+        <w:rPr>
+          <w:color w:val="00B050"/>
+        </w:rPr>
+        <w:t>lowerBound</w:t>
+      </w:r>
+      <w:proofErr w:type="spellEnd"/>
+      <w:r>
+        <w:rPr>
+          <w:color w:val="00B050"/>
+        </w:rPr>
+        <w:t xml:space="preserve"> </w:t>
+      </w:r>
+    </w:p>
+    <w:p>
+      <w:pPr>
+        <w:pStyle w:val="NoSpacing"/>
+        <w:rPr>
+          <w:color w:val="00B050"/>
+        </w:rPr>
+      </w:pPr>
+      <w:r>
+        <w:rPr>
+          <w:color w:val="00B050"/>
+        </w:rPr>
+        <w:t xml:space="preserve">         EXIT: x does not </w:t>
+      </w:r>
+      <w:proofErr w:type="gramStart"/>
+      <w:r>
+        <w:rPr>
+          <w:color w:val="00B050"/>
+        </w:rPr>
+        <w:t>exists</w:t>
+      </w:r>
+      <w:proofErr w:type="gramEnd"/>
+      <w:r>
+        <w:rPr>
+          <w:color w:val="00B050"/>
+        </w:rPr>
+        <w:t>.</w:t>
+      </w:r>
+    </w:p>
+    <w:p>
+      <w:pPr>
+        <w:pStyle w:val="NoSpacing"/>
+        <w:rPr>
+          <w:color w:val="00B050"/>
+        </w:rPr>
+      </w:pPr>
+      <w:r>
+        <w:rPr>
+          <w:color w:val="00B050"/>
+        </w:rPr>
+        <w:t xml:space="preserve">   </w:t>
+      </w:r>
+    </w:p>
+    <w:p>
+      <w:pPr>
+        <w:pStyle w:val="NoSpacing"/>
+        <w:rPr>
+          <w:color w:val="00B050"/>
+        </w:rPr>
+      </w:pPr>
+      <w:r>
+        <w:rPr>
+          <w:color w:val="00B050"/>
+        </w:rPr>
+        <w:t xml:space="preserve">      </w:t>
+      </w:r>
+      <w:proofErr w:type="gramStart"/>
+      <w:r>
+        <w:rPr>
+          <w:color w:val="00B050"/>
+        </w:rPr>
+        <w:t>set</w:t>
+      </w:r>
+      <w:proofErr w:type="gramEnd"/>
+      <w:r>
+        <w:rPr>
+          <w:color w:val="00B050"/>
+        </w:rPr>
+        <w:t xml:space="preserve"> </w:t>
+      </w:r>
+      <w:proofErr w:type="spellStart"/>
+      <w:r>
+        <w:rPr>
+          <w:color w:val="00B050"/>
+        </w:rPr>
+        <w:t>midPoint</w:t>
+      </w:r>
+      <w:proofErr w:type="spellEnd"/>
+      <w:r>
+        <w:rPr>
+          <w:color w:val="00B050"/>
+        </w:rPr>
+        <w:t xml:space="preserve"> = </w:t>
+      </w:r>
+      <w:proofErr w:type="spellStart"/>
+      <w:r>
+        <w:rPr>
+          <w:color w:val="00B050"/>
+        </w:rPr>
+        <w:t>lowerBound</w:t>
+      </w:r>
+      <w:proofErr w:type="spellEnd"/>
+      <w:r>
+        <w:rPr>
+          <w:color w:val="00B050"/>
+        </w:rPr>
+        <w:t xml:space="preserve"> + ( </w:t>
+      </w:r>
+      <w:proofErr w:type="spellStart"/>
+      <w:r>
+        <w:rPr>
+          <w:color w:val="00B050"/>
+        </w:rPr>
+        <w:t>upperBound</w:t>
+      </w:r>
+      <w:proofErr w:type="spellEnd"/>
+      <w:r>
+        <w:rPr>
+          <w:color w:val="00B050"/>
+        </w:rPr>
+        <w:t xml:space="preserve"> - </w:t>
+      </w:r>
+      <w:proofErr w:type="spellStart"/>
+      <w:r>
+        <w:rPr>
+          <w:color w:val="00B050"/>
+        </w:rPr>
+        <w:t>lowerBound</w:t>
+      </w:r>
+      <w:proofErr w:type="spellEnd"/>
+      <w:r>
+        <w:rPr>
+          <w:color w:val="00B050"/>
+        </w:rPr>
+        <w:t xml:space="preserve"> ) / 2</w:t>
+      </w:r>
+    </w:p>
+    <w:p>
+      <w:pPr>
+        <w:pStyle w:val="NoSpacing"/>
+        <w:rPr>
+          <w:color w:val="00B050"/>
+        </w:rPr>
+      </w:pPr>
+      <w:r>
+        <w:rPr>
+          <w:color w:val="00B050"/>
+        </w:rPr>
+        <w:t xml:space="preserve">      </w:t>
+      </w:r>
+    </w:p>
+    <w:p>
+      <w:pPr>
+        <w:pStyle w:val="NoSpacing"/>
+        <w:rPr>
+          <w:color w:val="00B050"/>
+        </w:rPr>
+      </w:pPr>
+      <w:r>
+        <w:rPr>
+          <w:color w:val="00B050"/>
+        </w:rPr>
+        <w:t xml:space="preserve">      </w:t>
+      </w:r>
+      <w:proofErr w:type="gramStart"/>
+      <w:r>
+        <w:rPr>
+          <w:color w:val="00B050"/>
+        </w:rPr>
+        <w:t>if</w:t>
+      </w:r>
+      <w:proofErr w:type="gramEnd"/>
+      <w:r>
+        <w:rPr>
+          <w:color w:val="00B050"/>
+        </w:rPr>
+        <w:t xml:space="preserve"> A[</w:t>
+      </w:r>
+      <w:proofErr w:type="spellStart"/>
+      <w:r>
+        <w:rPr>
+          <w:color w:val="00B050"/>
+        </w:rPr>
+        <w:t>midPoint</w:t>
+      </w:r>
+      <w:proofErr w:type="spellEnd"/>
+      <w:r>
+        <w:rPr>
+          <w:color w:val="00B050"/>
+        </w:rPr>
+        <w:t>] &lt; x</w:t>
+      </w:r>
+    </w:p>
+    <w:p>
+      <w:pPr>
+        <w:pStyle w:val="NoSpacing"/>
+        <w:rPr>
+          <w:color w:val="00B050"/>
+        </w:rPr>
+      </w:pPr>
+      <w:r>
+        <w:rPr>
+          <w:color w:val="00B050"/>
+        </w:rPr>
+        <w:t xml:space="preserve">         </w:t>
+      </w:r>
+      <w:proofErr w:type="gramStart"/>
+      <w:r>
+        <w:rPr>
+          <w:color w:val="00B050"/>
+        </w:rPr>
+        <w:t>set</w:t>
+      </w:r>
+      <w:proofErr w:type="gramEnd"/>
+      <w:r>
+        <w:rPr>
+          <w:color w:val="00B050"/>
+        </w:rPr>
+        <w:t xml:space="preserve"> </w:t>
+      </w:r>
+      <w:proofErr w:type="spellStart"/>
+      <w:r>
+        <w:rPr>
+          <w:color w:val="00B050"/>
+        </w:rPr>
+        <w:t>lowerBound</w:t>
+      </w:r>
+      <w:proofErr w:type="spellEnd"/>
+      <w:r>
+        <w:rPr>
+          <w:color w:val="00B050"/>
+        </w:rPr>
+        <w:t xml:space="preserve"> = </w:t>
+      </w:r>
+      <w:proofErr w:type="spellStart"/>
+      <w:r>
+        <w:rPr>
+          <w:color w:val="00B050"/>
+        </w:rPr>
+        <w:t>midPoint</w:t>
+      </w:r>
+      <w:proofErr w:type="spellEnd"/>
+      <w:r>
+        <w:rPr>
+          <w:color w:val="00B050"/>
+        </w:rPr>
+        <w:t xml:space="preserve"> + 1</w:t>
+      </w:r>
+    </w:p>
+    <w:p>
+      <w:pPr>
+        <w:pStyle w:val="NoSpacing"/>
+        <w:rPr>
+          <w:color w:val="00B050"/>
+        </w:rPr>
+      </w:pPr>
+      <w:r>
+        <w:rPr>
+          <w:color w:val="00B050"/>
+        </w:rPr>
+        <w:t xml:space="preserve">         </w:t>
+      </w:r>
+    </w:p>
+    <w:p>
+      <w:pPr>
+        <w:pStyle w:val="NoSpacing"/>
+        <w:rPr>
+          <w:color w:val="00B050"/>
+        </w:rPr>
+      </w:pPr>
+      <w:r>
+        <w:rPr>
+          <w:color w:val="00B050"/>
+        </w:rPr>
+        <w:t xml:space="preserve">      </w:t>
+      </w:r>
+      <w:proofErr w:type="gramStart"/>
+      <w:r>
+        <w:rPr>
+          <w:color w:val="00B050"/>
+        </w:rPr>
+        <w:t>if</w:t>
+      </w:r>
+      <w:proofErr w:type="gramEnd"/>
+      <w:r>
+        <w:rPr>
+          <w:color w:val="00B050"/>
+        </w:rPr>
+        <w:t xml:space="preserve"> A[</w:t>
+      </w:r>
+      <w:proofErr w:type="spellStart"/>
+      <w:r>
+        <w:rPr>
+          <w:color w:val="00B050"/>
+        </w:rPr>
+        <w:t>midPoint</w:t>
+      </w:r>
+      <w:proofErr w:type="spellEnd"/>
+      <w:r>
+        <w:rPr>
+          <w:color w:val="00B050"/>
+        </w:rPr>
+        <w:t>] &gt; x</w:t>
+      </w:r>
+    </w:p>
+    <w:p>
+      <w:pPr>
+        <w:pStyle w:val="NoSpacing"/>
+        <w:rPr>
+          <w:color w:val="00B050"/>
+        </w:rPr>
+      </w:pPr>
+      <w:r>
+        <w:rPr>
+          <w:color w:val="00B050"/>
+        </w:rPr>
+        <w:t xml:space="preserve">         </w:t>
+      </w:r>
+      <w:proofErr w:type="gramStart"/>
+      <w:r>
+        <w:rPr>
+          <w:color w:val="00B050"/>
+        </w:rPr>
+        <w:t>set</w:t>
+      </w:r>
+      <w:proofErr w:type="gramEnd"/>
+      <w:r>
+        <w:rPr>
+          <w:color w:val="00B050"/>
+        </w:rPr>
+        <w:t xml:space="preserve"> </w:t>
+      </w:r>
+      <w:proofErr w:type="spellStart"/>
+      <w:r>
+        <w:rPr>
+          <w:color w:val="00B050"/>
+        </w:rPr>
+        <w:t>upperBound</w:t>
+      </w:r>
+      <w:proofErr w:type="spellEnd"/>
+      <w:r>
+        <w:rPr>
+          <w:color w:val="00B050"/>
+        </w:rPr>
+        <w:t xml:space="preserve"> = </w:t>
+      </w:r>
+      <w:proofErr w:type="spellStart"/>
+      <w:r>
+        <w:rPr>
+          <w:color w:val="00B050"/>
+        </w:rPr>
+        <w:t>midPoint</w:t>
+      </w:r>
+      <w:proofErr w:type="spellEnd"/>
+      <w:r>
+        <w:rPr>
+          <w:color w:val="00B050"/>
+        </w:rPr>
+        <w:t xml:space="preserve"> - 1 </w:t>
+      </w:r>
+    </w:p>
+    <w:p>
+      <w:pPr>
+        <w:pStyle w:val="NoSpacing"/>
+        <w:rPr>
+          <w:color w:val="00B050"/>
+        </w:rPr>
+      </w:pPr>
+    </w:p>
+    <w:p>
+      <w:pPr>
+        <w:pStyle w:val="NoSpacing"/>
+        <w:rPr>
+          <w:color w:val="00B050"/>
+        </w:rPr>
+      </w:pPr>
+      <w:r>
+        <w:rPr>
+          <w:color w:val="00B050"/>
+        </w:rPr>
+        <w:t xml:space="preserve">      </w:t>
+      </w:r>
+      <w:proofErr w:type="gramStart"/>
+      <w:r>
+        <w:rPr>
+          <w:color w:val="00B050"/>
+        </w:rPr>
+        <w:t>if</w:t>
+      </w:r>
+      <w:proofErr w:type="gramEnd"/>
+      <w:r>
+        <w:rPr>
+          <w:color w:val="00B050"/>
+        </w:rPr>
+        <w:t xml:space="preserve"> A[</w:t>
+      </w:r>
+      <w:proofErr w:type="spellStart"/>
+      <w:r>
+        <w:rPr>
+          <w:color w:val="00B050"/>
+        </w:rPr>
+        <w:t>midPoint</w:t>
+      </w:r>
+      <w:proofErr w:type="spellEnd"/>
+      <w:r>
+        <w:rPr>
+          <w:color w:val="00B050"/>
+        </w:rPr>
+        <w:t xml:space="preserve">] = x </w:t>
+      </w:r>
+    </w:p>
+    <w:p>
+      <w:pPr>
+        <w:pStyle w:val="NoSpacing"/>
+        <w:rPr>
+          <w:color w:val="00B050"/>
+        </w:rPr>
+      </w:pPr>
+      <w:r>
+        <w:rPr>
+          <w:color w:val="00B050"/>
+        </w:rPr>
+        <w:t xml:space="preserve">         EXIT: x found at location </w:t>
+      </w:r>
+      <w:proofErr w:type="spellStart"/>
+      <w:r>
+        <w:rPr>
+          <w:color w:val="00B050"/>
+        </w:rPr>
+        <w:t>midPoint</w:t>
+      </w:r>
+      <w:proofErr w:type="spellEnd"/>
+    </w:p>
+    <w:p>
+      <w:pPr>
+        <w:pStyle w:val="NoSpacing"/>
+        <w:rPr>
+          <w:color w:val="00B050"/>
+        </w:rPr>
+      </w:pPr>
+      <w:r>
+        <w:rPr>
+          <w:color w:val="00B050"/>
+        </w:rPr>
+        <w:t xml:space="preserve">   </w:t>
+      </w:r>
+      <w:proofErr w:type="gramStart"/>
+      <w:r>
+        <w:rPr>
+          <w:color w:val="00B050"/>
+        </w:rPr>
+        <w:t>end</w:t>
+      </w:r>
+      <w:proofErr w:type="gramEnd"/>
+      <w:r>
+        <w:rPr>
+          <w:color w:val="00B050"/>
+        </w:rPr>
+        <w:t xml:space="preserve"> while</w:t>
+      </w:r>
+    </w:p>
+    <w:p>
+      <w:pPr>
+        <w:pStyle w:val="NoSpacing"/>
+        <w:rPr>
+          <w:color w:val="00B050"/>
+        </w:rPr>
+      </w:pPr>
+      <w:r>
+        <w:rPr>
+          <w:color w:val="00B050"/>
+        </w:rPr>
+        <w:t xml:space="preserve">   </w:t>
+      </w:r>
+    </w:p>
+    <w:p>
+      <w:pPr>
+        <w:pStyle w:val="NoSpacing"/>
+        <w:rPr>
+          <w:color w:val="00B050"/>
+        </w:rPr>
+      </w:pPr>
+      <w:proofErr w:type="gramStart"/>
+      <w:r>
+        <w:rPr>
+          <w:color w:val="00B050"/>
+        </w:rPr>
+        <w:t>end</w:t>
+      </w:r>
+      <w:proofErr w:type="gramEnd"/>
+      <w:r>
+        <w:rPr>
+          <w:color w:val="00B050"/>
+        </w:rPr>
+        <w:t xml:space="preserve"> procedure</w:t>
+      </w:r>
     </w:p>
     <w:sectPr>
       <w:pgSz w:w="12240" w:h="15840"/>
@@ -2489,6 +4212,26 @@
   <w:style w:type="paragraph" w:default="1" w:styleId="Normal">
     <w:name w:val="Normal"/>
     <w:qFormat/>
+    <w:rsid w:val="003025CD"/>
+  </w:style>
+  <w:style w:type="paragraph" w:styleId="Heading2">
+    <w:name w:val="heading 2"/>
+    <w:basedOn w:val="Normal"/>
+    <w:link w:val="Heading2Char"/>
+    <w:uiPriority w:val="9"/>
+    <w:qFormat/>
+    <w:rsid w:val="007F4D57"/>
+    <w:pPr>
+      <w:spacing w:before="100" w:beforeAutospacing="1" w:after="100" w:afterAutospacing="1" w:line="240" w:lineRule="auto"/>
+      <w:outlineLvl w:val="1"/>
+    </w:pPr>
+    <w:rPr>
+      <w:rFonts w:ascii="Times New Roman" w:eastAsia="Times New Roman" w:hAnsi="Times New Roman" w:cs="Times New Roman"/>
+      <w:b/>
+      <w:bCs/>
+      <w:sz w:val="36"/>
+      <w:szCs w:val="36"/>
+    </w:rPr>
   </w:style>
   <w:style w:type="character" w:default="1" w:styleId="DefaultParagraphFont">
     <w:name w:val="Default Paragraph Font"/>
@@ -2630,6 +4373,70 @@
       <w:sz w:val="20"/>
       <w:szCs w:val="20"/>
     </w:rPr>
+  </w:style>
+  <w:style w:type="character" w:customStyle="1" w:styleId="Heading2Char">
+    <w:name w:val="Heading 2 Char"/>
+    <w:basedOn w:val="DefaultParagraphFont"/>
+    <w:link w:val="Heading2"/>
+    <w:uiPriority w:val="9"/>
+    <w:rsid w:val="007F4D57"/>
+    <w:rPr>
+      <w:rFonts w:ascii="Times New Roman" w:eastAsia="Times New Roman" w:hAnsi="Times New Roman" w:cs="Times New Roman"/>
+      <w:b/>
+      <w:bCs/>
+      <w:sz w:val="36"/>
+      <w:szCs w:val="36"/>
+    </w:rPr>
+  </w:style>
+  <w:style w:type="paragraph" w:styleId="NormalWeb">
+    <w:name w:val="Normal (Web)"/>
+    <w:basedOn w:val="Normal"/>
+    <w:uiPriority w:val="99"/>
+    <w:semiHidden/>
+    <w:unhideWhenUsed/>
+    <w:rsid w:val="007F4D57"/>
+    <w:pPr>
+      <w:spacing w:before="100" w:beforeAutospacing="1" w:after="100" w:afterAutospacing="1" w:line="240" w:lineRule="auto"/>
+    </w:pPr>
+    <w:rPr>
+      <w:rFonts w:ascii="Times New Roman" w:eastAsia="Times New Roman" w:hAnsi="Times New Roman" w:cs="Times New Roman"/>
+      <w:sz w:val="24"/>
+      <w:szCs w:val="24"/>
+    </w:rPr>
+  </w:style>
+  <w:style w:type="character" w:customStyle="1" w:styleId="typ">
+    <w:name w:val="typ"/>
+    <w:basedOn w:val="DefaultParagraphFont"/>
+    <w:rsid w:val="007F4D57"/>
+  </w:style>
+  <w:style w:type="character" w:customStyle="1" w:styleId="pln">
+    <w:name w:val="pln"/>
+    <w:basedOn w:val="DefaultParagraphFont"/>
+    <w:rsid w:val="007F4D57"/>
+  </w:style>
+  <w:style w:type="character" w:customStyle="1" w:styleId="pun">
+    <w:name w:val="pun"/>
+    <w:basedOn w:val="DefaultParagraphFont"/>
+    <w:rsid w:val="007F4D57"/>
+  </w:style>
+  <w:style w:type="character" w:customStyle="1" w:styleId="kwd">
+    <w:name w:val="kwd"/>
+    <w:basedOn w:val="DefaultParagraphFont"/>
+    <w:rsid w:val="007F4D57"/>
+  </w:style>
+  <w:style w:type="character" w:customStyle="1" w:styleId="lit">
+    <w:name w:val="lit"/>
+    <w:basedOn w:val="DefaultParagraphFont"/>
+    <w:rsid w:val="007F4D57"/>
+  </w:style>
+  <w:style w:type="paragraph" w:styleId="NoSpacing">
+    <w:name w:val="No Spacing"/>
+    <w:uiPriority w:val="1"/>
+    <w:qFormat/>
+    <w:rsid w:val="007F4D57"/>
+    <w:pPr>
+      <w:spacing w:after="0" w:line="240" w:lineRule="auto"/>
+    </w:pPr>
   </w:style>
 </w:styles>
 </file>

</xml_diff>